<commit_message>
otolith graphics & map
</commit_message>
<xml_diff>
--- a/otolith_analyses/drafts/FinalProject_Tables.docx
+++ b/otolith_analyses/drafts/FinalProject_Tables.docx
@@ -615,8 +615,6 @@
               </w:rPr>
               <w:t>44</w:t>
             </w:r>
-            <w:bookmarkStart w:id="0" w:name="_GoBack"/>
-            <w:bookmarkEnd w:id="0"/>
           </w:p>
         </w:tc>
         <w:tc>
@@ -1836,13 +1834,7 @@
               <w:rPr>
                 <w:rFonts w:ascii="Times New Roman" w:hAnsi="Times New Roman" w:cs="Times New Roman"/>
               </w:rPr>
-              <w:t>3.08</w:t>
-            </w:r>
-            <w:r>
-              <w:rPr>
-                <w:rFonts w:ascii="Times New Roman" w:hAnsi="Times New Roman" w:cs="Times New Roman"/>
-              </w:rPr>
-              <w:t>x10</w:t>
+              <w:t>3.08x10</w:t>
             </w:r>
             <w:r>
               <w:rPr>
@@ -2082,13 +2074,7 @@
               <w:rPr>
                 <w:rFonts w:ascii="Times New Roman" w:hAnsi="Times New Roman" w:cs="Times New Roman"/>
               </w:rPr>
-              <w:t>9.55</w:t>
-            </w:r>
-            <w:r>
-              <w:rPr>
-                <w:rFonts w:ascii="Times New Roman" w:hAnsi="Times New Roman" w:cs="Times New Roman"/>
-              </w:rPr>
-              <w:t>x10</w:t>
+              <w:t>9.55x10</w:t>
             </w:r>
             <w:r>
               <w:rPr>
@@ -2463,13 +2449,7 @@
               <w:rPr>
                 <w:rFonts w:ascii="Times New Roman" w:hAnsi="Times New Roman" w:cs="Times New Roman"/>
               </w:rPr>
-              <w:t>S</w:t>
-            </w:r>
-            <w:r>
-              <w:rPr>
-                <w:rFonts w:ascii="Times New Roman" w:hAnsi="Times New Roman" w:cs="Times New Roman"/>
-              </w:rPr>
-              <w:t>pawning Year</w:t>
+              <w:t>Spawning Year</w:t>
             </w:r>
           </w:p>
         </w:tc>
@@ -2708,13 +2688,7 @@
               <w:rPr>
                 <w:rFonts w:ascii="Times New Roman" w:hAnsi="Times New Roman" w:cs="Times New Roman"/>
               </w:rPr>
-              <w:t>S</w:t>
-            </w:r>
-            <w:r>
-              <w:rPr>
-                <w:rFonts w:ascii="Times New Roman" w:hAnsi="Times New Roman" w:cs="Times New Roman"/>
-              </w:rPr>
-              <w:t>pawning Year</w:t>
+              <w:t>Spawning Year</w:t>
             </w:r>
           </w:p>
         </w:tc>
@@ -2955,13 +2929,7 @@
               <w:rPr>
                 <w:rFonts w:ascii="Times New Roman" w:hAnsi="Times New Roman" w:cs="Times New Roman"/>
               </w:rPr>
-              <w:t>S</w:t>
-            </w:r>
-            <w:r>
-              <w:rPr>
-                <w:rFonts w:ascii="Times New Roman" w:hAnsi="Times New Roman" w:cs="Times New Roman"/>
-              </w:rPr>
-              <w:t>pawning Year</w:t>
+              <w:t>Spawning Year</w:t>
             </w:r>
           </w:p>
         </w:tc>
@@ -3194,13 +3162,7 @@
               <w:rPr>
                 <w:rFonts w:ascii="Times New Roman" w:hAnsi="Times New Roman" w:cs="Times New Roman"/>
               </w:rPr>
-              <w:t>S</w:t>
-            </w:r>
-            <w:r>
-              <w:rPr>
-                <w:rFonts w:ascii="Times New Roman" w:hAnsi="Times New Roman" w:cs="Times New Roman"/>
-              </w:rPr>
-              <w:t>pawning Year</w:t>
+              <w:t>Spawning Year</w:t>
             </w:r>
           </w:p>
         </w:tc>
@@ -3457,31 +3419,7 @@
         <w:rPr>
           <w:rFonts w:ascii="Times New Roman" w:hAnsi="Times New Roman" w:cs="Times New Roman"/>
         </w:rPr>
-        <w:t xml:space="preserve">spawning </w:t>
-      </w:r>
-      <w:r>
-        <w:rPr>
-          <w:rFonts w:ascii="Times New Roman" w:hAnsi="Times New Roman" w:cs="Times New Roman"/>
-        </w:rPr>
-        <w:t>months</w:t>
-      </w:r>
-      <w:r>
-        <w:rPr>
-          <w:rFonts w:ascii="Times New Roman" w:hAnsi="Times New Roman" w:cs="Times New Roman"/>
-        </w:rPr>
-        <w:t xml:space="preserve"> at </w:t>
-      </w:r>
-      <w:r>
-        <w:rPr>
-          <w:rFonts w:ascii="Times New Roman" w:hAnsi="Times New Roman" w:cs="Times New Roman"/>
-        </w:rPr>
-        <w:t>Jinhae Bay</w:t>
-      </w:r>
-      <w:r>
-        <w:rPr>
-          <w:rFonts w:ascii="Times New Roman" w:hAnsi="Times New Roman" w:cs="Times New Roman"/>
-        </w:rPr>
-        <w:t xml:space="preserve"> </w:t>
+        <w:t xml:space="preserve">spawning months at Jinhae Bay </w:t>
       </w:r>
       <w:r>
         <w:rPr>
@@ -4608,7 +4546,19 @@
         <w:rPr>
           <w:rFonts w:ascii="Times New Roman" w:hAnsi="Times New Roman" w:cs="Times New Roman"/>
         </w:rPr>
-        <w:t>Stress values from NMDS, with (a) full data set, and (b) excluding Pohang.</w:t>
+        <w:t>Stress values from NMDS</w:t>
+      </w:r>
+      <w:r>
+        <w:rPr>
+          <w:rFonts w:ascii="Times New Roman" w:hAnsi="Times New Roman" w:cs="Times New Roman"/>
+        </w:rPr>
+        <w:t xml:space="preserve"> of edge data</w:t>
+      </w:r>
+      <w:r>
+        <w:rPr>
+          <w:rFonts w:ascii="Times New Roman" w:hAnsi="Times New Roman" w:cs="Times New Roman"/>
+        </w:rPr>
+        <w:t>, with (a) full data set, and (b) excluding Pohang.</w:t>
       </w:r>
       <w:r>
         <w:rPr>
@@ -5662,6 +5612,592 @@
         <w:tab/>
       </w:r>
     </w:p>
+    <w:p>
+      <w:pPr>
+        <w:tabs>
+          <w:tab w:val="left" w:pos="3075"/>
+        </w:tabs>
+        <w:rPr>
+          <w:rFonts w:ascii="Times New Roman" w:hAnsi="Times New Roman" w:cs="Times New Roman"/>
+        </w:rPr>
+      </w:pPr>
+    </w:p>
+    <w:p>
+      <w:pPr>
+        <w:pStyle w:val="ListParagraph"/>
+        <w:numPr>
+          <w:ilvl w:val="0"/>
+          <w:numId w:val="1"/>
+        </w:numPr>
+        <w:tabs>
+          <w:tab w:val="left" w:pos="3075"/>
+        </w:tabs>
+        <w:rPr>
+          <w:rFonts w:ascii="Times New Roman" w:hAnsi="Times New Roman" w:cs="Times New Roman"/>
+        </w:rPr>
+      </w:pPr>
+      <w:r>
+        <w:rPr>
+          <w:rFonts w:ascii="Times New Roman" w:hAnsi="Times New Roman" w:cs="Times New Roman"/>
+        </w:rPr>
+        <w:t xml:space="preserve">Note: used k=3 for best </w:t>
+      </w:r>
+      <w:proofErr w:type="spellStart"/>
+      <w:r>
+        <w:rPr>
+          <w:rFonts w:ascii="Times New Roman" w:hAnsi="Times New Roman" w:cs="Times New Roman"/>
+        </w:rPr>
+        <w:t>viz</w:t>
+      </w:r>
+      <w:proofErr w:type="spellEnd"/>
+      <w:r>
+        <w:rPr>
+          <w:rFonts w:ascii="Times New Roman" w:hAnsi="Times New Roman" w:cs="Times New Roman"/>
+        </w:rPr>
+        <w:t xml:space="preserve"> because stress still below 0.10</w:t>
+      </w:r>
+    </w:p>
+    <w:p>
+      <w:pPr>
+        <w:tabs>
+          <w:tab w:val="left" w:pos="3075"/>
+        </w:tabs>
+        <w:rPr>
+          <w:rFonts w:ascii="Times New Roman" w:hAnsi="Times New Roman" w:cs="Times New Roman"/>
+        </w:rPr>
+      </w:pPr>
+    </w:p>
+    <w:p>
+      <w:pPr>
+        <w:spacing w:after="0"/>
+        <w:rPr>
+          <w:rFonts w:ascii="Times New Roman" w:hAnsi="Times New Roman" w:cs="Times New Roman"/>
+        </w:rPr>
+      </w:pPr>
+      <w:r>
+        <w:rPr>
+          <w:rFonts w:ascii="Times New Roman" w:hAnsi="Times New Roman" w:cs="Times New Roman"/>
+          <w:b/>
+        </w:rPr>
+        <w:lastRenderedPageBreak/>
+        <w:t xml:space="preserve">Table </w:t>
+      </w:r>
+      <w:r>
+        <w:rPr>
+          <w:rFonts w:ascii="Times New Roman" w:hAnsi="Times New Roman" w:cs="Times New Roman"/>
+          <w:b/>
+        </w:rPr>
+        <w:t>9</w:t>
+      </w:r>
+      <w:r>
+        <w:rPr>
+          <w:rFonts w:ascii="Times New Roman" w:hAnsi="Times New Roman" w:cs="Times New Roman"/>
+          <w:b/>
+        </w:rPr>
+        <w:t xml:space="preserve">. </w:t>
+      </w:r>
+      <w:r>
+        <w:rPr>
+          <w:rFonts w:ascii="Times New Roman" w:hAnsi="Times New Roman" w:cs="Times New Roman"/>
+        </w:rPr>
+        <w:t xml:space="preserve">Stress values from NMDS of </w:t>
+      </w:r>
+      <w:r>
+        <w:rPr>
+          <w:rFonts w:ascii="Times New Roman" w:hAnsi="Times New Roman" w:cs="Times New Roman"/>
+        </w:rPr>
+        <w:t>core</w:t>
+      </w:r>
+      <w:r>
+        <w:rPr>
+          <w:rFonts w:ascii="Times New Roman" w:hAnsi="Times New Roman" w:cs="Times New Roman"/>
+        </w:rPr>
+        <w:t xml:space="preserve"> data.</w:t>
+      </w:r>
+      <w:r>
+        <w:rPr>
+          <w:rFonts w:ascii="Times New Roman" w:hAnsi="Times New Roman" w:cs="Times New Roman"/>
+        </w:rPr>
+        <w:t xml:space="preserve"> </w:t>
+      </w:r>
+    </w:p>
+    <w:tbl>
+      <w:tblPr>
+        <w:tblStyle w:val="TableGrid"/>
+        <w:tblpPr w:leftFromText="180" w:rightFromText="180" w:vertAnchor="text" w:horzAnchor="margin" w:tblpY="210"/>
+        <w:tblW w:w="0" w:type="auto"/>
+        <w:tblLook w:val="04A0" w:firstRow="1" w:lastRow="0" w:firstColumn="1" w:lastColumn="0" w:noHBand="0" w:noVBand="1"/>
+      </w:tblPr>
+      <w:tblGrid>
+        <w:gridCol w:w="1800"/>
+        <w:gridCol w:w="1440"/>
+      </w:tblGrid>
+      <w:tr>
+        <w:tc>
+          <w:tcPr>
+            <w:tcW w:w="1800" w:type="dxa"/>
+            <w:tcBorders>
+              <w:top w:val="single" w:sz="4" w:space="0" w:color="auto"/>
+              <w:left w:val="single" w:sz="4" w:space="0" w:color="auto"/>
+            </w:tcBorders>
+          </w:tcPr>
+          <w:p>
+            <w:pPr>
+              <w:rPr>
+                <w:rFonts w:ascii="Times New Roman" w:hAnsi="Times New Roman" w:cs="Times New Roman"/>
+                <w:b/>
+              </w:rPr>
+            </w:pPr>
+            <w:r>
+              <w:rPr>
+                <w:rFonts w:ascii="Times New Roman" w:hAnsi="Times New Roman" w:cs="Times New Roman"/>
+                <w:b/>
+              </w:rPr>
+              <w:t>Dimensions (K)</w:t>
+            </w:r>
+          </w:p>
+        </w:tc>
+        <w:tc>
+          <w:tcPr>
+            <w:tcW w:w="1440" w:type="dxa"/>
+            <w:tcBorders>
+              <w:top w:val="single" w:sz="4" w:space="0" w:color="auto"/>
+              <w:right w:val="single" w:sz="4" w:space="0" w:color="auto"/>
+            </w:tcBorders>
+          </w:tcPr>
+          <w:p>
+            <w:pPr>
+              <w:rPr>
+                <w:rFonts w:ascii="Times New Roman" w:hAnsi="Times New Roman" w:cs="Times New Roman"/>
+                <w:b/>
+              </w:rPr>
+            </w:pPr>
+            <w:r>
+              <w:rPr>
+                <w:rFonts w:ascii="Times New Roman" w:hAnsi="Times New Roman" w:cs="Times New Roman"/>
+                <w:b/>
+              </w:rPr>
+              <w:t>Stress Value</w:t>
+            </w:r>
+          </w:p>
+        </w:tc>
+      </w:tr>
+      <w:tr>
+        <w:tc>
+          <w:tcPr>
+            <w:tcW w:w="1800" w:type="dxa"/>
+            <w:tcBorders>
+              <w:left w:val="single" w:sz="4" w:space="0" w:color="auto"/>
+            </w:tcBorders>
+          </w:tcPr>
+          <w:p>
+            <w:pPr>
+              <w:rPr>
+                <w:rFonts w:ascii="Times New Roman" w:hAnsi="Times New Roman" w:cs="Times New Roman"/>
+              </w:rPr>
+            </w:pPr>
+            <w:r>
+              <w:rPr>
+                <w:rFonts w:ascii="Times New Roman" w:hAnsi="Times New Roman" w:cs="Times New Roman"/>
+              </w:rPr>
+              <w:t>1</w:t>
+            </w:r>
+          </w:p>
+        </w:tc>
+        <w:tc>
+          <w:tcPr>
+            <w:tcW w:w="1440" w:type="dxa"/>
+            <w:tcBorders>
+              <w:right w:val="single" w:sz="4" w:space="0" w:color="auto"/>
+            </w:tcBorders>
+          </w:tcPr>
+          <w:p>
+            <w:pPr>
+              <w:rPr>
+                <w:rFonts w:ascii="Times New Roman" w:hAnsi="Times New Roman" w:cs="Times New Roman"/>
+              </w:rPr>
+            </w:pPr>
+            <w:r>
+              <w:rPr>
+                <w:rFonts w:ascii="Times New Roman" w:hAnsi="Times New Roman" w:cs="Times New Roman"/>
+              </w:rPr>
+              <w:t>0.</w:t>
+            </w:r>
+            <w:r>
+              <w:rPr>
+                <w:rFonts w:ascii="Times New Roman" w:hAnsi="Times New Roman" w:cs="Times New Roman"/>
+              </w:rPr>
+              <w:t>2478</w:t>
+            </w:r>
+          </w:p>
+        </w:tc>
+      </w:tr>
+      <w:tr>
+        <w:tc>
+          <w:tcPr>
+            <w:tcW w:w="1800" w:type="dxa"/>
+            <w:tcBorders>
+              <w:left w:val="single" w:sz="4" w:space="0" w:color="auto"/>
+            </w:tcBorders>
+          </w:tcPr>
+          <w:p>
+            <w:pPr>
+              <w:rPr>
+                <w:rFonts w:ascii="Times New Roman" w:hAnsi="Times New Roman" w:cs="Times New Roman"/>
+              </w:rPr>
+            </w:pPr>
+            <w:r>
+              <w:rPr>
+                <w:rFonts w:ascii="Times New Roman" w:hAnsi="Times New Roman" w:cs="Times New Roman"/>
+              </w:rPr>
+              <w:t>2</w:t>
+            </w:r>
+          </w:p>
+        </w:tc>
+        <w:tc>
+          <w:tcPr>
+            <w:tcW w:w="1440" w:type="dxa"/>
+            <w:tcBorders>
+              <w:right w:val="single" w:sz="4" w:space="0" w:color="auto"/>
+            </w:tcBorders>
+          </w:tcPr>
+          <w:p>
+            <w:pPr>
+              <w:rPr>
+                <w:rFonts w:ascii="Times New Roman" w:hAnsi="Times New Roman" w:cs="Times New Roman"/>
+              </w:rPr>
+            </w:pPr>
+            <w:r>
+              <w:rPr>
+                <w:rFonts w:ascii="Times New Roman" w:hAnsi="Times New Roman" w:cs="Times New Roman"/>
+              </w:rPr>
+              <w:t>0.1372</w:t>
+            </w:r>
+          </w:p>
+        </w:tc>
+      </w:tr>
+      <w:tr>
+        <w:tc>
+          <w:tcPr>
+            <w:tcW w:w="1800" w:type="dxa"/>
+            <w:tcBorders>
+              <w:left w:val="single" w:sz="4" w:space="0" w:color="auto"/>
+            </w:tcBorders>
+          </w:tcPr>
+          <w:p>
+            <w:pPr>
+              <w:rPr>
+                <w:rFonts w:ascii="Times New Roman" w:hAnsi="Times New Roman" w:cs="Times New Roman"/>
+              </w:rPr>
+            </w:pPr>
+            <w:r>
+              <w:rPr>
+                <w:rFonts w:ascii="Times New Roman" w:hAnsi="Times New Roman" w:cs="Times New Roman"/>
+              </w:rPr>
+              <w:t>3</w:t>
+            </w:r>
+          </w:p>
+        </w:tc>
+        <w:tc>
+          <w:tcPr>
+            <w:tcW w:w="1440" w:type="dxa"/>
+            <w:tcBorders>
+              <w:right w:val="single" w:sz="4" w:space="0" w:color="auto"/>
+            </w:tcBorders>
+          </w:tcPr>
+          <w:p>
+            <w:pPr>
+              <w:rPr>
+                <w:rFonts w:ascii="Times New Roman" w:hAnsi="Times New Roman" w:cs="Times New Roman"/>
+              </w:rPr>
+            </w:pPr>
+            <w:r>
+              <w:rPr>
+                <w:rFonts w:ascii="Times New Roman" w:hAnsi="Times New Roman" w:cs="Times New Roman"/>
+              </w:rPr>
+              <w:t>0.0933</w:t>
+            </w:r>
+          </w:p>
+        </w:tc>
+      </w:tr>
+      <w:tr>
+        <w:tc>
+          <w:tcPr>
+            <w:tcW w:w="1800" w:type="dxa"/>
+            <w:tcBorders>
+              <w:left w:val="single" w:sz="4" w:space="0" w:color="auto"/>
+            </w:tcBorders>
+          </w:tcPr>
+          <w:p>
+            <w:pPr>
+              <w:rPr>
+                <w:rFonts w:ascii="Times New Roman" w:hAnsi="Times New Roman" w:cs="Times New Roman"/>
+              </w:rPr>
+            </w:pPr>
+            <w:r>
+              <w:rPr>
+                <w:rFonts w:ascii="Times New Roman" w:hAnsi="Times New Roman" w:cs="Times New Roman"/>
+              </w:rPr>
+              <w:t>4</w:t>
+            </w:r>
+          </w:p>
+        </w:tc>
+        <w:tc>
+          <w:tcPr>
+            <w:tcW w:w="1440" w:type="dxa"/>
+            <w:tcBorders>
+              <w:right w:val="single" w:sz="4" w:space="0" w:color="auto"/>
+            </w:tcBorders>
+          </w:tcPr>
+          <w:p>
+            <w:pPr>
+              <w:rPr>
+                <w:rFonts w:ascii="Times New Roman" w:hAnsi="Times New Roman" w:cs="Times New Roman"/>
+              </w:rPr>
+            </w:pPr>
+            <w:r>
+              <w:rPr>
+                <w:rFonts w:ascii="Times New Roman" w:hAnsi="Times New Roman" w:cs="Times New Roman"/>
+              </w:rPr>
+              <w:t>0.0656</w:t>
+            </w:r>
+          </w:p>
+        </w:tc>
+      </w:tr>
+      <w:tr>
+        <w:tc>
+          <w:tcPr>
+            <w:tcW w:w="1800" w:type="dxa"/>
+            <w:tcBorders>
+              <w:left w:val="single" w:sz="4" w:space="0" w:color="auto"/>
+            </w:tcBorders>
+          </w:tcPr>
+          <w:p>
+            <w:pPr>
+              <w:rPr>
+                <w:rFonts w:ascii="Times New Roman" w:hAnsi="Times New Roman" w:cs="Times New Roman"/>
+              </w:rPr>
+            </w:pPr>
+            <w:r>
+              <w:rPr>
+                <w:rFonts w:ascii="Times New Roman" w:hAnsi="Times New Roman" w:cs="Times New Roman"/>
+              </w:rPr>
+              <w:t>5</w:t>
+            </w:r>
+          </w:p>
+        </w:tc>
+        <w:tc>
+          <w:tcPr>
+            <w:tcW w:w="1440" w:type="dxa"/>
+            <w:tcBorders>
+              <w:right w:val="single" w:sz="4" w:space="0" w:color="auto"/>
+            </w:tcBorders>
+          </w:tcPr>
+          <w:p>
+            <w:pPr>
+              <w:rPr>
+                <w:rFonts w:ascii="Times New Roman" w:hAnsi="Times New Roman" w:cs="Times New Roman"/>
+              </w:rPr>
+            </w:pPr>
+            <w:r>
+              <w:rPr>
+                <w:rFonts w:ascii="Times New Roman" w:hAnsi="Times New Roman" w:cs="Times New Roman"/>
+              </w:rPr>
+              <w:t>0.0401</w:t>
+            </w:r>
+          </w:p>
+        </w:tc>
+      </w:tr>
+      <w:tr>
+        <w:tc>
+          <w:tcPr>
+            <w:tcW w:w="1800" w:type="dxa"/>
+            <w:tcBorders>
+              <w:left w:val="single" w:sz="4" w:space="0" w:color="auto"/>
+            </w:tcBorders>
+          </w:tcPr>
+          <w:p>
+            <w:pPr>
+              <w:rPr>
+                <w:rFonts w:ascii="Times New Roman" w:hAnsi="Times New Roman" w:cs="Times New Roman"/>
+              </w:rPr>
+            </w:pPr>
+            <w:r>
+              <w:rPr>
+                <w:rFonts w:ascii="Times New Roman" w:hAnsi="Times New Roman" w:cs="Times New Roman"/>
+              </w:rPr>
+              <w:t>6</w:t>
+            </w:r>
+          </w:p>
+        </w:tc>
+        <w:tc>
+          <w:tcPr>
+            <w:tcW w:w="1440" w:type="dxa"/>
+            <w:tcBorders>
+              <w:right w:val="single" w:sz="4" w:space="0" w:color="auto"/>
+            </w:tcBorders>
+          </w:tcPr>
+          <w:p>
+            <w:pPr>
+              <w:rPr>
+                <w:rFonts w:ascii="Times New Roman" w:hAnsi="Times New Roman" w:cs="Times New Roman"/>
+              </w:rPr>
+            </w:pPr>
+            <w:r>
+              <w:rPr>
+                <w:rFonts w:ascii="Times New Roman" w:hAnsi="Times New Roman" w:cs="Times New Roman"/>
+              </w:rPr>
+              <w:t>0.0240</w:t>
+            </w:r>
+          </w:p>
+        </w:tc>
+      </w:tr>
+      <w:tr>
+        <w:tc>
+          <w:tcPr>
+            <w:tcW w:w="1800" w:type="dxa"/>
+            <w:tcBorders>
+              <w:left w:val="single" w:sz="4" w:space="0" w:color="auto"/>
+            </w:tcBorders>
+          </w:tcPr>
+          <w:p>
+            <w:pPr>
+              <w:rPr>
+                <w:rFonts w:ascii="Times New Roman" w:hAnsi="Times New Roman" w:cs="Times New Roman"/>
+              </w:rPr>
+            </w:pPr>
+            <w:r>
+              <w:rPr>
+                <w:rFonts w:ascii="Times New Roman" w:hAnsi="Times New Roman" w:cs="Times New Roman"/>
+              </w:rPr>
+              <w:t>7</w:t>
+            </w:r>
+          </w:p>
+        </w:tc>
+        <w:tc>
+          <w:tcPr>
+            <w:tcW w:w="1440" w:type="dxa"/>
+            <w:tcBorders>
+              <w:right w:val="single" w:sz="4" w:space="0" w:color="auto"/>
+            </w:tcBorders>
+          </w:tcPr>
+          <w:p>
+            <w:pPr>
+              <w:rPr>
+                <w:rFonts w:ascii="Times New Roman" w:hAnsi="Times New Roman" w:cs="Times New Roman"/>
+              </w:rPr>
+            </w:pPr>
+            <w:r>
+              <w:rPr>
+                <w:rFonts w:ascii="Times New Roman" w:hAnsi="Times New Roman" w:cs="Times New Roman"/>
+              </w:rPr>
+              <w:t>0.0105</w:t>
+            </w:r>
+            <w:bookmarkStart w:id="0" w:name="_GoBack"/>
+            <w:bookmarkEnd w:id="0"/>
+          </w:p>
+        </w:tc>
+      </w:tr>
+    </w:tbl>
+    <w:p>
+      <w:pPr>
+        <w:rPr>
+          <w:rFonts w:ascii="Times New Roman" w:hAnsi="Times New Roman" w:cs="Times New Roman"/>
+        </w:rPr>
+      </w:pPr>
+    </w:p>
+    <w:p>
+      <w:pPr>
+        <w:rPr>
+          <w:rFonts w:ascii="Times New Roman" w:hAnsi="Times New Roman" w:cs="Times New Roman"/>
+        </w:rPr>
+      </w:pPr>
+    </w:p>
+    <w:p>
+      <w:pPr>
+        <w:rPr>
+          <w:rFonts w:ascii="Times New Roman" w:hAnsi="Times New Roman" w:cs="Times New Roman"/>
+        </w:rPr>
+      </w:pPr>
+    </w:p>
+    <w:p>
+      <w:pPr>
+        <w:rPr>
+          <w:rFonts w:ascii="Times New Roman" w:hAnsi="Times New Roman" w:cs="Times New Roman"/>
+        </w:rPr>
+      </w:pPr>
+    </w:p>
+    <w:p>
+      <w:pPr>
+        <w:tabs>
+          <w:tab w:val="left" w:pos="3075"/>
+        </w:tabs>
+        <w:rPr>
+          <w:rFonts w:ascii="Times New Roman" w:hAnsi="Times New Roman" w:cs="Times New Roman"/>
+        </w:rPr>
+      </w:pPr>
+      <w:r>
+        <w:rPr>
+          <w:rFonts w:ascii="Times New Roman" w:hAnsi="Times New Roman" w:cs="Times New Roman"/>
+        </w:rPr>
+        <w:tab/>
+      </w:r>
+    </w:p>
+    <w:p>
+      <w:pPr>
+        <w:tabs>
+          <w:tab w:val="left" w:pos="3075"/>
+        </w:tabs>
+        <w:rPr>
+          <w:rFonts w:ascii="Times New Roman" w:hAnsi="Times New Roman" w:cs="Times New Roman"/>
+        </w:rPr>
+      </w:pPr>
+    </w:p>
+    <w:p>
+      <w:pPr>
+        <w:pStyle w:val="ListParagraph"/>
+        <w:numPr>
+          <w:ilvl w:val="0"/>
+          <w:numId w:val="1"/>
+        </w:numPr>
+        <w:tabs>
+          <w:tab w:val="left" w:pos="3075"/>
+        </w:tabs>
+        <w:rPr>
+          <w:rFonts w:ascii="Times New Roman" w:hAnsi="Times New Roman" w:cs="Times New Roman"/>
+        </w:rPr>
+      </w:pPr>
+      <w:r>
+        <w:rPr>
+          <w:rFonts w:ascii="Times New Roman" w:hAnsi="Times New Roman" w:cs="Times New Roman"/>
+        </w:rPr>
+        <w:t xml:space="preserve">Note: used k=3 for best </w:t>
+      </w:r>
+      <w:proofErr w:type="spellStart"/>
+      <w:r>
+        <w:rPr>
+          <w:rFonts w:ascii="Times New Roman" w:hAnsi="Times New Roman" w:cs="Times New Roman"/>
+        </w:rPr>
+        <w:t>viz</w:t>
+      </w:r>
+      <w:proofErr w:type="spellEnd"/>
+      <w:r>
+        <w:rPr>
+          <w:rFonts w:ascii="Times New Roman" w:hAnsi="Times New Roman" w:cs="Times New Roman"/>
+        </w:rPr>
+        <w:t xml:space="preserve"> because stress still below 0.10</w:t>
+      </w:r>
+    </w:p>
+    <w:p>
+      <w:pPr>
+        <w:tabs>
+          <w:tab w:val="left" w:pos="3075"/>
+        </w:tabs>
+        <w:rPr>
+          <w:rFonts w:ascii="Times New Roman" w:hAnsi="Times New Roman" w:cs="Times New Roman"/>
+        </w:rPr>
+      </w:pPr>
+    </w:p>
     <w:sectPr>
       <w:pgSz w:w="12240" w:h="15840"/>
       <w:pgMar w:top="1440" w:right="1440" w:bottom="1440" w:left="1440" w:header="720" w:footer="720" w:gutter="0"/>
@@ -5670,6 +6206,127 @@
     </w:sectPr>
   </w:body>
 </w:document>
+</file>
+
+<file path=word/numbering.xml><?xml version="1.0" encoding="utf-8"?>
+<w:numbering xmlns:wpc="http://schemas.microsoft.com/office/word/2010/wordprocessingCanvas" xmlns:mc="http://schemas.openxmlformats.org/markup-compatibility/2006" xmlns:o="urn:schemas-microsoft-com:office:office" xmlns:r="http://schemas.openxmlformats.org/officeDocument/2006/relationships" xmlns:m="http://schemas.openxmlformats.org/officeDocument/2006/math" xmlns:v="urn:schemas-microsoft-com:vml" xmlns:wp14="http://schemas.microsoft.com/office/word/2010/wordprocessingDrawing" xmlns:wp="http://schemas.openxmlformats.org/drawingml/2006/wordprocessingDrawing" xmlns:w10="urn:schemas-microsoft-com:office:word" xmlns:w="http://schemas.openxmlformats.org/wordprocessingml/2006/main" xmlns:w14="http://schemas.microsoft.com/office/word/2010/wordml" xmlns:w15="http://schemas.microsoft.com/office/word/2012/wordml" xmlns:wpg="http://schemas.microsoft.com/office/word/2010/wordprocessingGroup" xmlns:wpi="http://schemas.microsoft.com/office/word/2010/wordprocessingInk" xmlns:wne="http://schemas.microsoft.com/office/word/2006/wordml" xmlns:wps="http://schemas.microsoft.com/office/word/2010/wordprocessingShape" mc:Ignorable="w14 w15 wp14">
+  <w:abstractNum w:abstractNumId="0" w15:restartNumberingAfterBreak="0">
+    <w:nsid w:val="21D93C59"/>
+    <w:multiLevelType w:val="hybridMultilevel"/>
+    <w:tmpl w:val="404AB79C"/>
+    <w:lvl w:ilvl="0" w:tplc="8EAE3478">
+      <w:start w:val="9"/>
+      <w:numFmt w:val="bullet"/>
+      <w:lvlText w:val=""/>
+      <w:lvlJc w:val="left"/>
+      <w:pPr>
+        <w:ind w:left="720" w:hanging="360"/>
+      </w:pPr>
+      <w:rPr>
+        <w:rFonts w:ascii="Symbol" w:eastAsiaTheme="minorHAnsi" w:hAnsi="Symbol" w:cs="Times New Roman" w:hint="default"/>
+      </w:rPr>
+    </w:lvl>
+    <w:lvl w:ilvl="1" w:tplc="04090003" w:tentative="1">
+      <w:start w:val="1"/>
+      <w:numFmt w:val="bullet"/>
+      <w:lvlText w:val="o"/>
+      <w:lvlJc w:val="left"/>
+      <w:pPr>
+        <w:ind w:left="1440" w:hanging="360"/>
+      </w:pPr>
+      <w:rPr>
+        <w:rFonts w:ascii="Courier New" w:hAnsi="Courier New" w:cs="Courier New" w:hint="default"/>
+      </w:rPr>
+    </w:lvl>
+    <w:lvl w:ilvl="2" w:tplc="04090005" w:tentative="1">
+      <w:start w:val="1"/>
+      <w:numFmt w:val="bullet"/>
+      <w:lvlText w:val=""/>
+      <w:lvlJc w:val="left"/>
+      <w:pPr>
+        <w:ind w:left="2160" w:hanging="360"/>
+      </w:pPr>
+      <w:rPr>
+        <w:rFonts w:ascii="Wingdings" w:hAnsi="Wingdings" w:hint="default"/>
+      </w:rPr>
+    </w:lvl>
+    <w:lvl w:ilvl="3" w:tplc="04090001" w:tentative="1">
+      <w:start w:val="1"/>
+      <w:numFmt w:val="bullet"/>
+      <w:lvlText w:val=""/>
+      <w:lvlJc w:val="left"/>
+      <w:pPr>
+        <w:ind w:left="2880" w:hanging="360"/>
+      </w:pPr>
+      <w:rPr>
+        <w:rFonts w:ascii="Symbol" w:hAnsi="Symbol" w:hint="default"/>
+      </w:rPr>
+    </w:lvl>
+    <w:lvl w:ilvl="4" w:tplc="04090003" w:tentative="1">
+      <w:start w:val="1"/>
+      <w:numFmt w:val="bullet"/>
+      <w:lvlText w:val="o"/>
+      <w:lvlJc w:val="left"/>
+      <w:pPr>
+        <w:ind w:left="3600" w:hanging="360"/>
+      </w:pPr>
+      <w:rPr>
+        <w:rFonts w:ascii="Courier New" w:hAnsi="Courier New" w:cs="Courier New" w:hint="default"/>
+      </w:rPr>
+    </w:lvl>
+    <w:lvl w:ilvl="5" w:tplc="04090005" w:tentative="1">
+      <w:start w:val="1"/>
+      <w:numFmt w:val="bullet"/>
+      <w:lvlText w:val=""/>
+      <w:lvlJc w:val="left"/>
+      <w:pPr>
+        <w:ind w:left="4320" w:hanging="360"/>
+      </w:pPr>
+      <w:rPr>
+        <w:rFonts w:ascii="Wingdings" w:hAnsi="Wingdings" w:hint="default"/>
+      </w:rPr>
+    </w:lvl>
+    <w:lvl w:ilvl="6" w:tplc="04090001" w:tentative="1">
+      <w:start w:val="1"/>
+      <w:numFmt w:val="bullet"/>
+      <w:lvlText w:val=""/>
+      <w:lvlJc w:val="left"/>
+      <w:pPr>
+        <w:ind w:left="5040" w:hanging="360"/>
+      </w:pPr>
+      <w:rPr>
+        <w:rFonts w:ascii="Symbol" w:hAnsi="Symbol" w:hint="default"/>
+      </w:rPr>
+    </w:lvl>
+    <w:lvl w:ilvl="7" w:tplc="04090003" w:tentative="1">
+      <w:start w:val="1"/>
+      <w:numFmt w:val="bullet"/>
+      <w:lvlText w:val="o"/>
+      <w:lvlJc w:val="left"/>
+      <w:pPr>
+        <w:ind w:left="5760" w:hanging="360"/>
+      </w:pPr>
+      <w:rPr>
+        <w:rFonts w:ascii="Courier New" w:hAnsi="Courier New" w:cs="Courier New" w:hint="default"/>
+      </w:rPr>
+    </w:lvl>
+    <w:lvl w:ilvl="8" w:tplc="04090005" w:tentative="1">
+      <w:start w:val="1"/>
+      <w:numFmt w:val="bullet"/>
+      <w:lvlText w:val=""/>
+      <w:lvlJc w:val="left"/>
+      <w:pPr>
+        <w:ind w:left="6480" w:hanging="360"/>
+      </w:pPr>
+      <w:rPr>
+        <w:rFonts w:ascii="Wingdings" w:hAnsi="Wingdings" w:hint="default"/>
+      </w:rPr>
+    </w:lvl>
+  </w:abstractNum>
+  <w:num w:numId="1">
+    <w:abstractNumId w:val="0"/>
+  </w:num>
+</w:numbering>
 </file>
 
 <file path=word/styles.xml><?xml version="1.0" encoding="utf-8"?>
@@ -6112,6 +6769,17 @@
       </w:tblBorders>
     </w:tblPr>
   </w:style>
+  <w:style w:type="paragraph" w:styleId="ListParagraph">
+    <w:name w:val="List Paragraph"/>
+    <w:basedOn w:val="Normal"/>
+    <w:uiPriority w:val="34"/>
+    <w:qFormat/>
+    <w:rsid w:val="009F2A4C"/>
+    <w:pPr>
+      <w:ind w:left="720"/>
+      <w:contextualSpacing/>
+    </w:pPr>
+  </w:style>
 </w:styles>
 </file>
 

</xml_diff>

<commit_message>
finalize otolith analysis; draft
</commit_message>
<xml_diff>
--- a/otolith_analyses/drafts/FinalProject_Tables.docx
+++ b/otolith_analyses/drafts/FinalProject_Tables.docx
@@ -3199,8 +3199,6 @@
           <w:rFonts w:ascii="Times New Roman" w:hAnsi="Times New Roman" w:cs="Times New Roman"/>
         </w:rPr>
       </w:pPr>
-      <w:bookmarkStart w:id="0" w:name="_GoBack"/>
-      <w:bookmarkEnd w:id="0"/>
       <w:r>
         <w:rPr>
           <w:rFonts w:ascii="Times New Roman" w:hAnsi="Times New Roman" w:cs="Times New Roman"/>
@@ -6686,7 +6684,7 @@
           <w:rFonts w:ascii="Times New Roman" w:hAnsi="Times New Roman" w:cs="Times New Roman"/>
           <w:b/>
         </w:rPr>
-        <w:t>8</w:t>
+        <w:t>6</w:t>
       </w:r>
       <w:r>
         <w:rPr>
@@ -6711,7 +6709,476 @@
         <w:rPr>
           <w:rFonts w:ascii="Times New Roman" w:hAnsi="Times New Roman" w:cs="Times New Roman"/>
         </w:rPr>
-        <w:t>, with (a) full data set, and (b) excluding Pohang.</w:t>
+        <w:t xml:space="preserve">. </w:t>
+      </w:r>
+    </w:p>
+    <w:tbl>
+      <w:tblPr>
+        <w:tblStyle w:val="TableGrid"/>
+        <w:tblpPr w:leftFromText="180" w:rightFromText="180" w:vertAnchor="text" w:horzAnchor="margin" w:tblpY="210"/>
+        <w:tblW w:w="0" w:type="auto"/>
+        <w:tblLook w:val="04A0" w:firstRow="1" w:lastRow="0" w:firstColumn="1" w:lastColumn="0" w:noHBand="0" w:noVBand="1"/>
+      </w:tblPr>
+      <w:tblGrid>
+        <w:gridCol w:w="1800"/>
+        <w:gridCol w:w="1440"/>
+      </w:tblGrid>
+      <w:tr>
+        <w:tc>
+          <w:tcPr>
+            <w:tcW w:w="1800" w:type="dxa"/>
+            <w:tcBorders>
+              <w:top w:val="single" w:sz="4" w:space="0" w:color="auto"/>
+              <w:left w:val="single" w:sz="4" w:space="0" w:color="auto"/>
+            </w:tcBorders>
+          </w:tcPr>
+          <w:p>
+            <w:pPr>
+              <w:rPr>
+                <w:rFonts w:ascii="Times New Roman" w:hAnsi="Times New Roman" w:cs="Times New Roman"/>
+                <w:b/>
+              </w:rPr>
+            </w:pPr>
+            <w:r>
+              <w:rPr>
+                <w:rFonts w:ascii="Times New Roman" w:hAnsi="Times New Roman" w:cs="Times New Roman"/>
+                <w:b/>
+              </w:rPr>
+              <w:t>Dimensions (K)</w:t>
+            </w:r>
+          </w:p>
+        </w:tc>
+        <w:tc>
+          <w:tcPr>
+            <w:tcW w:w="1440" w:type="dxa"/>
+            <w:tcBorders>
+              <w:top w:val="single" w:sz="4" w:space="0" w:color="auto"/>
+              <w:right w:val="single" w:sz="4" w:space="0" w:color="auto"/>
+            </w:tcBorders>
+          </w:tcPr>
+          <w:p>
+            <w:pPr>
+              <w:rPr>
+                <w:rFonts w:ascii="Times New Roman" w:hAnsi="Times New Roman" w:cs="Times New Roman"/>
+                <w:b/>
+              </w:rPr>
+            </w:pPr>
+            <w:r>
+              <w:rPr>
+                <w:rFonts w:ascii="Times New Roman" w:hAnsi="Times New Roman" w:cs="Times New Roman"/>
+                <w:b/>
+              </w:rPr>
+              <w:t>Stress Value</w:t>
+            </w:r>
+          </w:p>
+        </w:tc>
+      </w:tr>
+      <w:tr>
+        <w:tc>
+          <w:tcPr>
+            <w:tcW w:w="1800" w:type="dxa"/>
+            <w:tcBorders>
+              <w:left w:val="single" w:sz="4" w:space="0" w:color="auto"/>
+            </w:tcBorders>
+          </w:tcPr>
+          <w:p>
+            <w:pPr>
+              <w:rPr>
+                <w:rFonts w:ascii="Times New Roman" w:hAnsi="Times New Roman" w:cs="Times New Roman"/>
+              </w:rPr>
+            </w:pPr>
+            <w:r>
+              <w:rPr>
+                <w:rFonts w:ascii="Times New Roman" w:hAnsi="Times New Roman" w:cs="Times New Roman"/>
+              </w:rPr>
+              <w:t>1</w:t>
+            </w:r>
+          </w:p>
+        </w:tc>
+        <w:tc>
+          <w:tcPr>
+            <w:tcW w:w="1440" w:type="dxa"/>
+            <w:tcBorders>
+              <w:right w:val="single" w:sz="4" w:space="0" w:color="auto"/>
+            </w:tcBorders>
+          </w:tcPr>
+          <w:p>
+            <w:pPr>
+              <w:rPr>
+                <w:rFonts w:ascii="Times New Roman" w:hAnsi="Times New Roman" w:cs="Times New Roman"/>
+              </w:rPr>
+            </w:pPr>
+            <w:r>
+              <w:rPr>
+                <w:rFonts w:ascii="Times New Roman" w:hAnsi="Times New Roman" w:cs="Times New Roman"/>
+              </w:rPr>
+              <w:t>0.2559</w:t>
+            </w:r>
+          </w:p>
+        </w:tc>
+      </w:tr>
+      <w:tr>
+        <w:tc>
+          <w:tcPr>
+            <w:tcW w:w="1800" w:type="dxa"/>
+            <w:tcBorders>
+              <w:left w:val="single" w:sz="4" w:space="0" w:color="auto"/>
+            </w:tcBorders>
+          </w:tcPr>
+          <w:p>
+            <w:pPr>
+              <w:rPr>
+                <w:rFonts w:ascii="Times New Roman" w:hAnsi="Times New Roman" w:cs="Times New Roman"/>
+              </w:rPr>
+            </w:pPr>
+            <w:r>
+              <w:rPr>
+                <w:rFonts w:ascii="Times New Roman" w:hAnsi="Times New Roman" w:cs="Times New Roman"/>
+              </w:rPr>
+              <w:t>2</w:t>
+            </w:r>
+          </w:p>
+        </w:tc>
+        <w:tc>
+          <w:tcPr>
+            <w:tcW w:w="1440" w:type="dxa"/>
+            <w:tcBorders>
+              <w:right w:val="single" w:sz="4" w:space="0" w:color="auto"/>
+            </w:tcBorders>
+          </w:tcPr>
+          <w:p>
+            <w:pPr>
+              <w:rPr>
+                <w:rFonts w:ascii="Times New Roman" w:hAnsi="Times New Roman" w:cs="Times New Roman"/>
+              </w:rPr>
+            </w:pPr>
+            <w:r>
+              <w:rPr>
+                <w:rFonts w:ascii="Times New Roman" w:hAnsi="Times New Roman" w:cs="Times New Roman"/>
+              </w:rPr>
+              <w:t>0.1422</w:t>
+            </w:r>
+          </w:p>
+        </w:tc>
+      </w:tr>
+      <w:tr>
+        <w:tc>
+          <w:tcPr>
+            <w:tcW w:w="1800" w:type="dxa"/>
+            <w:tcBorders>
+              <w:left w:val="single" w:sz="4" w:space="0" w:color="auto"/>
+            </w:tcBorders>
+          </w:tcPr>
+          <w:p>
+            <w:pPr>
+              <w:rPr>
+                <w:rFonts w:ascii="Times New Roman" w:hAnsi="Times New Roman" w:cs="Times New Roman"/>
+              </w:rPr>
+            </w:pPr>
+            <w:r>
+              <w:rPr>
+                <w:rFonts w:ascii="Times New Roman" w:hAnsi="Times New Roman" w:cs="Times New Roman"/>
+              </w:rPr>
+              <w:t>3</w:t>
+            </w:r>
+          </w:p>
+        </w:tc>
+        <w:tc>
+          <w:tcPr>
+            <w:tcW w:w="1440" w:type="dxa"/>
+            <w:tcBorders>
+              <w:right w:val="single" w:sz="4" w:space="0" w:color="auto"/>
+            </w:tcBorders>
+          </w:tcPr>
+          <w:p>
+            <w:pPr>
+              <w:rPr>
+                <w:rFonts w:ascii="Times New Roman" w:hAnsi="Times New Roman" w:cs="Times New Roman"/>
+              </w:rPr>
+            </w:pPr>
+            <w:r>
+              <w:rPr>
+                <w:rFonts w:ascii="Times New Roman" w:hAnsi="Times New Roman" w:cs="Times New Roman"/>
+              </w:rPr>
+              <w:t>0.0934</w:t>
+            </w:r>
+          </w:p>
+        </w:tc>
+      </w:tr>
+      <w:tr>
+        <w:tc>
+          <w:tcPr>
+            <w:tcW w:w="1800" w:type="dxa"/>
+            <w:tcBorders>
+              <w:left w:val="single" w:sz="4" w:space="0" w:color="auto"/>
+            </w:tcBorders>
+          </w:tcPr>
+          <w:p>
+            <w:pPr>
+              <w:rPr>
+                <w:rFonts w:ascii="Times New Roman" w:hAnsi="Times New Roman" w:cs="Times New Roman"/>
+              </w:rPr>
+            </w:pPr>
+            <w:r>
+              <w:rPr>
+                <w:rFonts w:ascii="Times New Roman" w:hAnsi="Times New Roman" w:cs="Times New Roman"/>
+              </w:rPr>
+              <w:t>4</w:t>
+            </w:r>
+          </w:p>
+        </w:tc>
+        <w:tc>
+          <w:tcPr>
+            <w:tcW w:w="1440" w:type="dxa"/>
+            <w:tcBorders>
+              <w:right w:val="single" w:sz="4" w:space="0" w:color="auto"/>
+            </w:tcBorders>
+          </w:tcPr>
+          <w:p>
+            <w:pPr>
+              <w:rPr>
+                <w:rFonts w:ascii="Times New Roman" w:hAnsi="Times New Roman" w:cs="Times New Roman"/>
+              </w:rPr>
+            </w:pPr>
+            <w:r>
+              <w:rPr>
+                <w:rFonts w:ascii="Times New Roman" w:hAnsi="Times New Roman" w:cs="Times New Roman"/>
+              </w:rPr>
+              <w:t>0.0609</w:t>
+            </w:r>
+          </w:p>
+        </w:tc>
+      </w:tr>
+      <w:tr>
+        <w:tc>
+          <w:tcPr>
+            <w:tcW w:w="1800" w:type="dxa"/>
+            <w:tcBorders>
+              <w:left w:val="single" w:sz="4" w:space="0" w:color="auto"/>
+            </w:tcBorders>
+          </w:tcPr>
+          <w:p>
+            <w:pPr>
+              <w:rPr>
+                <w:rFonts w:ascii="Times New Roman" w:hAnsi="Times New Roman" w:cs="Times New Roman"/>
+              </w:rPr>
+            </w:pPr>
+            <w:r>
+              <w:rPr>
+                <w:rFonts w:ascii="Times New Roman" w:hAnsi="Times New Roman" w:cs="Times New Roman"/>
+              </w:rPr>
+              <w:t>5</w:t>
+            </w:r>
+          </w:p>
+        </w:tc>
+        <w:tc>
+          <w:tcPr>
+            <w:tcW w:w="1440" w:type="dxa"/>
+            <w:tcBorders>
+              <w:right w:val="single" w:sz="4" w:space="0" w:color="auto"/>
+            </w:tcBorders>
+          </w:tcPr>
+          <w:p>
+            <w:pPr>
+              <w:rPr>
+                <w:rFonts w:ascii="Times New Roman" w:hAnsi="Times New Roman" w:cs="Times New Roman"/>
+              </w:rPr>
+            </w:pPr>
+            <w:r>
+              <w:rPr>
+                <w:rFonts w:ascii="Times New Roman" w:hAnsi="Times New Roman" w:cs="Times New Roman"/>
+              </w:rPr>
+              <w:t>0.0390</w:t>
+            </w:r>
+          </w:p>
+        </w:tc>
+      </w:tr>
+      <w:tr>
+        <w:tc>
+          <w:tcPr>
+            <w:tcW w:w="1800" w:type="dxa"/>
+            <w:tcBorders>
+              <w:left w:val="single" w:sz="4" w:space="0" w:color="auto"/>
+            </w:tcBorders>
+          </w:tcPr>
+          <w:p>
+            <w:pPr>
+              <w:rPr>
+                <w:rFonts w:ascii="Times New Roman" w:hAnsi="Times New Roman" w:cs="Times New Roman"/>
+              </w:rPr>
+            </w:pPr>
+            <w:r>
+              <w:rPr>
+                <w:rFonts w:ascii="Times New Roman" w:hAnsi="Times New Roman" w:cs="Times New Roman"/>
+              </w:rPr>
+              <w:t>6</w:t>
+            </w:r>
+          </w:p>
+        </w:tc>
+        <w:tc>
+          <w:tcPr>
+            <w:tcW w:w="1440" w:type="dxa"/>
+            <w:tcBorders>
+              <w:right w:val="single" w:sz="4" w:space="0" w:color="auto"/>
+            </w:tcBorders>
+          </w:tcPr>
+          <w:p>
+            <w:pPr>
+              <w:rPr>
+                <w:rFonts w:ascii="Times New Roman" w:hAnsi="Times New Roman" w:cs="Times New Roman"/>
+              </w:rPr>
+            </w:pPr>
+            <w:r>
+              <w:rPr>
+                <w:rFonts w:ascii="Times New Roman" w:hAnsi="Times New Roman" w:cs="Times New Roman"/>
+              </w:rPr>
+              <w:t>0.0255</w:t>
+            </w:r>
+          </w:p>
+        </w:tc>
+      </w:tr>
+      <w:tr>
+        <w:tc>
+          <w:tcPr>
+            <w:tcW w:w="1800" w:type="dxa"/>
+            <w:tcBorders>
+              <w:left w:val="single" w:sz="4" w:space="0" w:color="auto"/>
+            </w:tcBorders>
+          </w:tcPr>
+          <w:p>
+            <w:pPr>
+              <w:rPr>
+                <w:rFonts w:ascii="Times New Roman" w:hAnsi="Times New Roman" w:cs="Times New Roman"/>
+              </w:rPr>
+            </w:pPr>
+            <w:r>
+              <w:rPr>
+                <w:rFonts w:ascii="Times New Roman" w:hAnsi="Times New Roman" w:cs="Times New Roman"/>
+              </w:rPr>
+              <w:t>7</w:t>
+            </w:r>
+          </w:p>
+        </w:tc>
+        <w:tc>
+          <w:tcPr>
+            <w:tcW w:w="1440" w:type="dxa"/>
+            <w:tcBorders>
+              <w:right w:val="single" w:sz="4" w:space="0" w:color="auto"/>
+            </w:tcBorders>
+          </w:tcPr>
+          <w:p>
+            <w:pPr>
+              <w:rPr>
+                <w:rFonts w:ascii="Times New Roman" w:hAnsi="Times New Roman" w:cs="Times New Roman"/>
+              </w:rPr>
+            </w:pPr>
+            <w:r>
+              <w:rPr>
+                <w:rFonts w:ascii="Times New Roman" w:hAnsi="Times New Roman" w:cs="Times New Roman"/>
+              </w:rPr>
+              <w:t>0.0122</w:t>
+            </w:r>
+          </w:p>
+        </w:tc>
+      </w:tr>
+    </w:tbl>
+    <w:p>
+      <w:pPr>
+        <w:rPr>
+          <w:rFonts w:ascii="Times New Roman" w:hAnsi="Times New Roman" w:cs="Times New Roman"/>
+        </w:rPr>
+      </w:pPr>
+    </w:p>
+    <w:p>
+      <w:pPr>
+        <w:rPr>
+          <w:rFonts w:ascii="Times New Roman" w:hAnsi="Times New Roman" w:cs="Times New Roman"/>
+        </w:rPr>
+      </w:pPr>
+    </w:p>
+    <w:p>
+      <w:pPr>
+        <w:rPr>
+          <w:rFonts w:ascii="Times New Roman" w:hAnsi="Times New Roman" w:cs="Times New Roman"/>
+        </w:rPr>
+      </w:pPr>
+    </w:p>
+    <w:p>
+      <w:pPr>
+        <w:rPr>
+          <w:rFonts w:ascii="Times New Roman" w:hAnsi="Times New Roman" w:cs="Times New Roman"/>
+        </w:rPr>
+      </w:pPr>
+    </w:p>
+    <w:p>
+      <w:pPr>
+        <w:tabs>
+          <w:tab w:val="left" w:pos="3075"/>
+        </w:tabs>
+        <w:rPr>
+          <w:rFonts w:ascii="Times New Roman" w:hAnsi="Times New Roman" w:cs="Times New Roman"/>
+        </w:rPr>
+      </w:pPr>
+      <w:r>
+        <w:rPr>
+          <w:rFonts w:ascii="Times New Roman" w:hAnsi="Times New Roman" w:cs="Times New Roman"/>
+        </w:rPr>
+        <w:tab/>
+      </w:r>
+    </w:p>
+    <w:p>
+      <w:pPr>
+        <w:tabs>
+          <w:tab w:val="left" w:pos="3075"/>
+        </w:tabs>
+        <w:rPr>
+          <w:rFonts w:ascii="Times New Roman" w:hAnsi="Times New Roman" w:cs="Times New Roman"/>
+        </w:rPr>
+      </w:pPr>
+    </w:p>
+    <w:p>
+      <w:pPr>
+        <w:tabs>
+          <w:tab w:val="left" w:pos="3075"/>
+        </w:tabs>
+        <w:rPr>
+          <w:rFonts w:ascii="Times New Roman" w:hAnsi="Times New Roman" w:cs="Times New Roman"/>
+        </w:rPr>
+      </w:pPr>
+    </w:p>
+    <w:p>
+      <w:pPr>
+        <w:spacing w:after="0"/>
+        <w:rPr>
+          <w:rFonts w:ascii="Times New Roman" w:hAnsi="Times New Roman" w:cs="Times New Roman"/>
+        </w:rPr>
+      </w:pPr>
+      <w:r>
+        <w:rPr>
+          <w:rFonts w:ascii="Times New Roman" w:hAnsi="Times New Roman" w:cs="Times New Roman"/>
+          <w:b/>
+        </w:rPr>
+        <w:t xml:space="preserve">Table </w:t>
+      </w:r>
+      <w:r>
+        <w:rPr>
+          <w:rFonts w:ascii="Times New Roman" w:hAnsi="Times New Roman" w:cs="Times New Roman"/>
+          <w:b/>
+        </w:rPr>
+        <w:t>7</w:t>
+      </w:r>
+      <w:r>
+        <w:rPr>
+          <w:rFonts w:ascii="Times New Roman" w:hAnsi="Times New Roman" w:cs="Times New Roman"/>
+          <w:b/>
+        </w:rPr>
+        <w:t xml:space="preserve">. </w:t>
+      </w:r>
+      <w:r>
+        <w:rPr>
+          <w:rFonts w:ascii="Times New Roman" w:hAnsi="Times New Roman" w:cs="Times New Roman"/>
+        </w:rPr>
+        <w:t>Stress values from NMDS of core data.</w:t>
       </w:r>
       <w:r>
         <w:rPr>
@@ -6820,7 +7287,7 @@
               <w:rPr>
                 <w:rFonts w:ascii="Times New Roman" w:hAnsi="Times New Roman" w:cs="Times New Roman"/>
               </w:rPr>
-              <w:t>0.2559</w:t>
+              <w:t>0.2478</w:t>
             </w:r>
           </w:p>
         </w:tc>
@@ -6864,7 +7331,7 @@
               <w:rPr>
                 <w:rFonts w:ascii="Times New Roman" w:hAnsi="Times New Roman" w:cs="Times New Roman"/>
               </w:rPr>
-              <w:t>0.1422</w:t>
+              <w:t>0.1372</w:t>
             </w:r>
           </w:p>
         </w:tc>
@@ -6908,7 +7375,7 @@
               <w:rPr>
                 <w:rFonts w:ascii="Times New Roman" w:hAnsi="Times New Roman" w:cs="Times New Roman"/>
               </w:rPr>
-              <w:t>0.0934</w:t>
+              <w:t>0.0933</w:t>
             </w:r>
           </w:p>
         </w:tc>
@@ -6952,7 +7419,7 @@
               <w:rPr>
                 <w:rFonts w:ascii="Times New Roman" w:hAnsi="Times New Roman" w:cs="Times New Roman"/>
               </w:rPr>
-              <w:t>0.0609</w:t>
+              <w:t>0.0656</w:t>
             </w:r>
           </w:p>
         </w:tc>
@@ -6996,7 +7463,7 @@
               <w:rPr>
                 <w:rFonts w:ascii="Times New Roman" w:hAnsi="Times New Roman" w:cs="Times New Roman"/>
               </w:rPr>
-              <w:t>0.0390</w:t>
+              <w:t>0.0401</w:t>
             </w:r>
           </w:p>
         </w:tc>
@@ -7040,7 +7507,7 @@
               <w:rPr>
                 <w:rFonts w:ascii="Times New Roman" w:hAnsi="Times New Roman" w:cs="Times New Roman"/>
               </w:rPr>
-              <w:t>0.0255</w:t>
+              <w:t>0.0240</w:t>
             </w:r>
           </w:p>
         </w:tc>
@@ -7084,7 +7551,7 @@
               <w:rPr>
                 <w:rFonts w:ascii="Times New Roman" w:hAnsi="Times New Roman" w:cs="Times New Roman"/>
               </w:rPr>
-              <w:t>0.0122</w:t>
+              <w:t>0.0105</w:t>
             </w:r>
           </w:p>
         </w:tc>
@@ -7153,516 +7620,8 @@
           <w:rFonts w:ascii="Times New Roman" w:hAnsi="Times New Roman" w:cs="Times New Roman"/>
         </w:rPr>
       </w:pPr>
-    </w:p>
-    <w:p>
-      <w:pPr>
-        <w:spacing w:after="0"/>
-        <w:rPr>
-          <w:rFonts w:ascii="Times New Roman" w:hAnsi="Times New Roman" w:cs="Times New Roman"/>
-        </w:rPr>
-      </w:pPr>
-      <w:r>
-        <w:rPr>
-          <w:rFonts w:ascii="Times New Roman" w:hAnsi="Times New Roman" w:cs="Times New Roman"/>
-          <w:b/>
-        </w:rPr>
-        <w:t xml:space="preserve">Table </w:t>
-      </w:r>
-      <w:r>
-        <w:rPr>
-          <w:rFonts w:ascii="Times New Roman" w:hAnsi="Times New Roman" w:cs="Times New Roman"/>
-          <w:b/>
-        </w:rPr>
-        <w:t>9</w:t>
-      </w:r>
-      <w:r>
-        <w:rPr>
-          <w:rFonts w:ascii="Times New Roman" w:hAnsi="Times New Roman" w:cs="Times New Roman"/>
-          <w:b/>
-        </w:rPr>
-        <w:t xml:space="preserve">. </w:t>
-      </w:r>
-      <w:r>
-        <w:rPr>
-          <w:rFonts w:ascii="Times New Roman" w:hAnsi="Times New Roman" w:cs="Times New Roman"/>
-        </w:rPr>
-        <w:t>Stress values from NMDS of core data.</w:t>
-      </w:r>
-      <w:r>
-        <w:rPr>
-          <w:rFonts w:ascii="Times New Roman" w:hAnsi="Times New Roman" w:cs="Times New Roman"/>
-        </w:rPr>
-        <w:t xml:space="preserve"> </w:t>
-      </w:r>
-    </w:p>
-    <w:tbl>
-      <w:tblPr>
-        <w:tblStyle w:val="TableGrid"/>
-        <w:tblpPr w:leftFromText="180" w:rightFromText="180" w:vertAnchor="text" w:horzAnchor="margin" w:tblpY="210"/>
-        <w:tblW w:w="0" w:type="auto"/>
-        <w:tblLook w:val="04A0" w:firstRow="1" w:lastRow="0" w:firstColumn="1" w:lastColumn="0" w:noHBand="0" w:noVBand="1"/>
-      </w:tblPr>
-      <w:tblGrid>
-        <w:gridCol w:w="1800"/>
-        <w:gridCol w:w="1440"/>
-      </w:tblGrid>
-      <w:tr>
-        <w:tc>
-          <w:tcPr>
-            <w:tcW w:w="1800" w:type="dxa"/>
-            <w:tcBorders>
-              <w:top w:val="single" w:sz="4" w:space="0" w:color="auto"/>
-              <w:left w:val="single" w:sz="4" w:space="0" w:color="auto"/>
-            </w:tcBorders>
-          </w:tcPr>
-          <w:p>
-            <w:pPr>
-              <w:rPr>
-                <w:rFonts w:ascii="Times New Roman" w:hAnsi="Times New Roman" w:cs="Times New Roman"/>
-                <w:b/>
-              </w:rPr>
-            </w:pPr>
-            <w:r>
-              <w:rPr>
-                <w:rFonts w:ascii="Times New Roman" w:hAnsi="Times New Roman" w:cs="Times New Roman"/>
-                <w:b/>
-              </w:rPr>
-              <w:t>Dimensions (K)</w:t>
-            </w:r>
-          </w:p>
-        </w:tc>
-        <w:tc>
-          <w:tcPr>
-            <w:tcW w:w="1440" w:type="dxa"/>
-            <w:tcBorders>
-              <w:top w:val="single" w:sz="4" w:space="0" w:color="auto"/>
-              <w:right w:val="single" w:sz="4" w:space="0" w:color="auto"/>
-            </w:tcBorders>
-          </w:tcPr>
-          <w:p>
-            <w:pPr>
-              <w:rPr>
-                <w:rFonts w:ascii="Times New Roman" w:hAnsi="Times New Roman" w:cs="Times New Roman"/>
-                <w:b/>
-              </w:rPr>
-            </w:pPr>
-            <w:r>
-              <w:rPr>
-                <w:rFonts w:ascii="Times New Roman" w:hAnsi="Times New Roman" w:cs="Times New Roman"/>
-                <w:b/>
-              </w:rPr>
-              <w:t>Stress Value</w:t>
-            </w:r>
-          </w:p>
-        </w:tc>
-      </w:tr>
-      <w:tr>
-        <w:tc>
-          <w:tcPr>
-            <w:tcW w:w="1800" w:type="dxa"/>
-            <w:tcBorders>
-              <w:left w:val="single" w:sz="4" w:space="0" w:color="auto"/>
-            </w:tcBorders>
-          </w:tcPr>
-          <w:p>
-            <w:pPr>
-              <w:rPr>
-                <w:rFonts w:ascii="Times New Roman" w:hAnsi="Times New Roman" w:cs="Times New Roman"/>
-              </w:rPr>
-            </w:pPr>
-            <w:r>
-              <w:rPr>
-                <w:rFonts w:ascii="Times New Roman" w:hAnsi="Times New Roman" w:cs="Times New Roman"/>
-              </w:rPr>
-              <w:t>1</w:t>
-            </w:r>
-          </w:p>
-        </w:tc>
-        <w:tc>
-          <w:tcPr>
-            <w:tcW w:w="1440" w:type="dxa"/>
-            <w:tcBorders>
-              <w:right w:val="single" w:sz="4" w:space="0" w:color="auto"/>
-            </w:tcBorders>
-          </w:tcPr>
-          <w:p>
-            <w:pPr>
-              <w:rPr>
-                <w:rFonts w:ascii="Times New Roman" w:hAnsi="Times New Roman" w:cs="Times New Roman"/>
-              </w:rPr>
-            </w:pPr>
-            <w:r>
-              <w:rPr>
-                <w:rFonts w:ascii="Times New Roman" w:hAnsi="Times New Roman" w:cs="Times New Roman"/>
-              </w:rPr>
-              <w:t>0.2478</w:t>
-            </w:r>
-          </w:p>
-        </w:tc>
-      </w:tr>
-      <w:tr>
-        <w:tc>
-          <w:tcPr>
-            <w:tcW w:w="1800" w:type="dxa"/>
-            <w:tcBorders>
-              <w:left w:val="single" w:sz="4" w:space="0" w:color="auto"/>
-            </w:tcBorders>
-          </w:tcPr>
-          <w:p>
-            <w:pPr>
-              <w:rPr>
-                <w:rFonts w:ascii="Times New Roman" w:hAnsi="Times New Roman" w:cs="Times New Roman"/>
-              </w:rPr>
-            </w:pPr>
-            <w:r>
-              <w:rPr>
-                <w:rFonts w:ascii="Times New Roman" w:hAnsi="Times New Roman" w:cs="Times New Roman"/>
-              </w:rPr>
-              <w:t>2</w:t>
-            </w:r>
-          </w:p>
-        </w:tc>
-        <w:tc>
-          <w:tcPr>
-            <w:tcW w:w="1440" w:type="dxa"/>
-            <w:tcBorders>
-              <w:right w:val="single" w:sz="4" w:space="0" w:color="auto"/>
-            </w:tcBorders>
-          </w:tcPr>
-          <w:p>
-            <w:pPr>
-              <w:rPr>
-                <w:rFonts w:ascii="Times New Roman" w:hAnsi="Times New Roman" w:cs="Times New Roman"/>
-              </w:rPr>
-            </w:pPr>
-            <w:r>
-              <w:rPr>
-                <w:rFonts w:ascii="Times New Roman" w:hAnsi="Times New Roman" w:cs="Times New Roman"/>
-              </w:rPr>
-              <w:t>0.1372</w:t>
-            </w:r>
-          </w:p>
-        </w:tc>
-      </w:tr>
-      <w:tr>
-        <w:tc>
-          <w:tcPr>
-            <w:tcW w:w="1800" w:type="dxa"/>
-            <w:tcBorders>
-              <w:left w:val="single" w:sz="4" w:space="0" w:color="auto"/>
-            </w:tcBorders>
-          </w:tcPr>
-          <w:p>
-            <w:pPr>
-              <w:rPr>
-                <w:rFonts w:ascii="Times New Roman" w:hAnsi="Times New Roman" w:cs="Times New Roman"/>
-              </w:rPr>
-            </w:pPr>
-            <w:r>
-              <w:rPr>
-                <w:rFonts w:ascii="Times New Roman" w:hAnsi="Times New Roman" w:cs="Times New Roman"/>
-              </w:rPr>
-              <w:t>3</w:t>
-            </w:r>
-          </w:p>
-        </w:tc>
-        <w:tc>
-          <w:tcPr>
-            <w:tcW w:w="1440" w:type="dxa"/>
-            <w:tcBorders>
-              <w:right w:val="single" w:sz="4" w:space="0" w:color="auto"/>
-            </w:tcBorders>
-          </w:tcPr>
-          <w:p>
-            <w:pPr>
-              <w:rPr>
-                <w:rFonts w:ascii="Times New Roman" w:hAnsi="Times New Roman" w:cs="Times New Roman"/>
-              </w:rPr>
-            </w:pPr>
-            <w:r>
-              <w:rPr>
-                <w:rFonts w:ascii="Times New Roman" w:hAnsi="Times New Roman" w:cs="Times New Roman"/>
-              </w:rPr>
-              <w:t>0.0933</w:t>
-            </w:r>
-          </w:p>
-        </w:tc>
-      </w:tr>
-      <w:tr>
-        <w:tc>
-          <w:tcPr>
-            <w:tcW w:w="1800" w:type="dxa"/>
-            <w:tcBorders>
-              <w:left w:val="single" w:sz="4" w:space="0" w:color="auto"/>
-            </w:tcBorders>
-          </w:tcPr>
-          <w:p>
-            <w:pPr>
-              <w:rPr>
-                <w:rFonts w:ascii="Times New Roman" w:hAnsi="Times New Roman" w:cs="Times New Roman"/>
-              </w:rPr>
-            </w:pPr>
-            <w:r>
-              <w:rPr>
-                <w:rFonts w:ascii="Times New Roman" w:hAnsi="Times New Roman" w:cs="Times New Roman"/>
-              </w:rPr>
-              <w:t>4</w:t>
-            </w:r>
-          </w:p>
-        </w:tc>
-        <w:tc>
-          <w:tcPr>
-            <w:tcW w:w="1440" w:type="dxa"/>
-            <w:tcBorders>
-              <w:right w:val="single" w:sz="4" w:space="0" w:color="auto"/>
-            </w:tcBorders>
-          </w:tcPr>
-          <w:p>
-            <w:pPr>
-              <w:rPr>
-                <w:rFonts w:ascii="Times New Roman" w:hAnsi="Times New Roman" w:cs="Times New Roman"/>
-              </w:rPr>
-            </w:pPr>
-            <w:r>
-              <w:rPr>
-                <w:rFonts w:ascii="Times New Roman" w:hAnsi="Times New Roman" w:cs="Times New Roman"/>
-              </w:rPr>
-              <w:t>0.0656</w:t>
-            </w:r>
-          </w:p>
-        </w:tc>
-      </w:tr>
-      <w:tr>
-        <w:tc>
-          <w:tcPr>
-            <w:tcW w:w="1800" w:type="dxa"/>
-            <w:tcBorders>
-              <w:left w:val="single" w:sz="4" w:space="0" w:color="auto"/>
-            </w:tcBorders>
-          </w:tcPr>
-          <w:p>
-            <w:pPr>
-              <w:rPr>
-                <w:rFonts w:ascii="Times New Roman" w:hAnsi="Times New Roman" w:cs="Times New Roman"/>
-              </w:rPr>
-            </w:pPr>
-            <w:r>
-              <w:rPr>
-                <w:rFonts w:ascii="Times New Roman" w:hAnsi="Times New Roman" w:cs="Times New Roman"/>
-              </w:rPr>
-              <w:t>5</w:t>
-            </w:r>
-          </w:p>
-        </w:tc>
-        <w:tc>
-          <w:tcPr>
-            <w:tcW w:w="1440" w:type="dxa"/>
-            <w:tcBorders>
-              <w:right w:val="single" w:sz="4" w:space="0" w:color="auto"/>
-            </w:tcBorders>
-          </w:tcPr>
-          <w:p>
-            <w:pPr>
-              <w:rPr>
-                <w:rFonts w:ascii="Times New Roman" w:hAnsi="Times New Roman" w:cs="Times New Roman"/>
-              </w:rPr>
-            </w:pPr>
-            <w:r>
-              <w:rPr>
-                <w:rFonts w:ascii="Times New Roman" w:hAnsi="Times New Roman" w:cs="Times New Roman"/>
-              </w:rPr>
-              <w:t>0.0401</w:t>
-            </w:r>
-          </w:p>
-        </w:tc>
-      </w:tr>
-      <w:tr>
-        <w:tc>
-          <w:tcPr>
-            <w:tcW w:w="1800" w:type="dxa"/>
-            <w:tcBorders>
-              <w:left w:val="single" w:sz="4" w:space="0" w:color="auto"/>
-            </w:tcBorders>
-          </w:tcPr>
-          <w:p>
-            <w:pPr>
-              <w:rPr>
-                <w:rFonts w:ascii="Times New Roman" w:hAnsi="Times New Roman" w:cs="Times New Roman"/>
-              </w:rPr>
-            </w:pPr>
-            <w:r>
-              <w:rPr>
-                <w:rFonts w:ascii="Times New Roman" w:hAnsi="Times New Roman" w:cs="Times New Roman"/>
-              </w:rPr>
-              <w:t>6</w:t>
-            </w:r>
-          </w:p>
-        </w:tc>
-        <w:tc>
-          <w:tcPr>
-            <w:tcW w:w="1440" w:type="dxa"/>
-            <w:tcBorders>
-              <w:right w:val="single" w:sz="4" w:space="0" w:color="auto"/>
-            </w:tcBorders>
-          </w:tcPr>
-          <w:p>
-            <w:pPr>
-              <w:rPr>
-                <w:rFonts w:ascii="Times New Roman" w:hAnsi="Times New Roman" w:cs="Times New Roman"/>
-              </w:rPr>
-            </w:pPr>
-            <w:r>
-              <w:rPr>
-                <w:rFonts w:ascii="Times New Roman" w:hAnsi="Times New Roman" w:cs="Times New Roman"/>
-              </w:rPr>
-              <w:t>0.0240</w:t>
-            </w:r>
-          </w:p>
-        </w:tc>
-      </w:tr>
-      <w:tr>
-        <w:tc>
-          <w:tcPr>
-            <w:tcW w:w="1800" w:type="dxa"/>
-            <w:tcBorders>
-              <w:left w:val="single" w:sz="4" w:space="0" w:color="auto"/>
-            </w:tcBorders>
-          </w:tcPr>
-          <w:p>
-            <w:pPr>
-              <w:rPr>
-                <w:rFonts w:ascii="Times New Roman" w:hAnsi="Times New Roman" w:cs="Times New Roman"/>
-              </w:rPr>
-            </w:pPr>
-            <w:r>
-              <w:rPr>
-                <w:rFonts w:ascii="Times New Roman" w:hAnsi="Times New Roman" w:cs="Times New Roman"/>
-              </w:rPr>
-              <w:t>7</w:t>
-            </w:r>
-          </w:p>
-        </w:tc>
-        <w:tc>
-          <w:tcPr>
-            <w:tcW w:w="1440" w:type="dxa"/>
-            <w:tcBorders>
-              <w:right w:val="single" w:sz="4" w:space="0" w:color="auto"/>
-            </w:tcBorders>
-          </w:tcPr>
-          <w:p>
-            <w:pPr>
-              <w:rPr>
-                <w:rFonts w:ascii="Times New Roman" w:hAnsi="Times New Roman" w:cs="Times New Roman"/>
-              </w:rPr>
-            </w:pPr>
-            <w:r>
-              <w:rPr>
-                <w:rFonts w:ascii="Times New Roman" w:hAnsi="Times New Roman" w:cs="Times New Roman"/>
-              </w:rPr>
-              <w:t>0.0105</w:t>
-            </w:r>
-          </w:p>
-        </w:tc>
-      </w:tr>
-    </w:tbl>
-    <w:p>
-      <w:pPr>
-        <w:rPr>
-          <w:rFonts w:ascii="Times New Roman" w:hAnsi="Times New Roman" w:cs="Times New Roman"/>
-        </w:rPr>
-      </w:pPr>
-    </w:p>
-    <w:p>
-      <w:pPr>
-        <w:rPr>
-          <w:rFonts w:ascii="Times New Roman" w:hAnsi="Times New Roman" w:cs="Times New Roman"/>
-        </w:rPr>
-      </w:pPr>
-    </w:p>
-    <w:p>
-      <w:pPr>
-        <w:rPr>
-          <w:rFonts w:ascii="Times New Roman" w:hAnsi="Times New Roman" w:cs="Times New Roman"/>
-        </w:rPr>
-      </w:pPr>
-    </w:p>
-    <w:p>
-      <w:pPr>
-        <w:rPr>
-          <w:rFonts w:ascii="Times New Roman" w:hAnsi="Times New Roman" w:cs="Times New Roman"/>
-        </w:rPr>
-      </w:pPr>
-    </w:p>
-    <w:p>
-      <w:pPr>
-        <w:tabs>
-          <w:tab w:val="left" w:pos="3075"/>
-        </w:tabs>
-        <w:rPr>
-          <w:rFonts w:ascii="Times New Roman" w:hAnsi="Times New Roman" w:cs="Times New Roman"/>
-        </w:rPr>
-      </w:pPr>
-      <w:r>
-        <w:rPr>
-          <w:rFonts w:ascii="Times New Roman" w:hAnsi="Times New Roman" w:cs="Times New Roman"/>
-        </w:rPr>
-        <w:tab/>
-      </w:r>
-    </w:p>
-    <w:p>
-      <w:pPr>
-        <w:tabs>
-          <w:tab w:val="left" w:pos="3075"/>
-        </w:tabs>
-        <w:rPr>
-          <w:rFonts w:ascii="Times New Roman" w:hAnsi="Times New Roman" w:cs="Times New Roman"/>
-        </w:rPr>
-      </w:pPr>
-    </w:p>
-    <w:p>
-      <w:pPr>
-        <w:pStyle w:val="ListParagraph"/>
-        <w:numPr>
-          <w:ilvl w:val="0"/>
-          <w:numId w:val="1"/>
-        </w:numPr>
-        <w:tabs>
-          <w:tab w:val="left" w:pos="3075"/>
-        </w:tabs>
-        <w:rPr>
-          <w:rFonts w:ascii="Times New Roman" w:hAnsi="Times New Roman" w:cs="Times New Roman"/>
-        </w:rPr>
-      </w:pPr>
-      <w:r>
-        <w:rPr>
-          <w:rFonts w:ascii="Times New Roman" w:hAnsi="Times New Roman" w:cs="Times New Roman"/>
-        </w:rPr>
-        <w:t xml:space="preserve">Note: used k=3 for best </w:t>
-      </w:r>
-      <w:proofErr w:type="spellStart"/>
-      <w:r>
-        <w:rPr>
-          <w:rFonts w:ascii="Times New Roman" w:hAnsi="Times New Roman" w:cs="Times New Roman"/>
-        </w:rPr>
-        <w:t>viz</w:t>
-      </w:r>
-      <w:proofErr w:type="spellEnd"/>
-      <w:r>
-        <w:rPr>
-          <w:rFonts w:ascii="Times New Roman" w:hAnsi="Times New Roman" w:cs="Times New Roman"/>
-        </w:rPr>
-        <w:t xml:space="preserve"> because stress still below 0.10</w:t>
-      </w:r>
-    </w:p>
-    <w:p>
-      <w:pPr>
-        <w:tabs>
-          <w:tab w:val="left" w:pos="3075"/>
-        </w:tabs>
-        <w:rPr>
-          <w:rFonts w:ascii="Times New Roman" w:hAnsi="Times New Roman" w:cs="Times New Roman"/>
-        </w:rPr>
-      </w:pPr>
+      <w:bookmarkStart w:id="0" w:name="_GoBack"/>
+      <w:bookmarkEnd w:id="0"/>
     </w:p>
     <w:sectPr>
       <w:pgSz w:w="12240" w:h="15840"/>

</xml_diff>